<commit_message>
Update Personal Statement - DDETFP - Ricardo Jacome 2020.docx
</commit_message>
<xml_diff>
--- a/files/Personal Statement - DDETFP - Ricardo Jacome 2020.docx
+++ b/files/Personal Statement - DDETFP - Ricardo Jacome 2020.docx
@@ -488,7 +488,63 @@
           <w:sz w:val="24"/>
           <w:szCs w:val="24"/>
         </w:rPr>
-        <w:t xml:space="preserve">During my undergraduate </w:t>
+        <w:t xml:space="preserve">During my undergraduate education I </w:t>
+      </w:r>
+      <w:r>
+        <w:rPr>
+          <w:rFonts w:ascii="Times New Roman" w:hAnsi="Times New Roman" w:cs="Times New Roman"/>
+          <w:sz w:val="24"/>
+          <w:szCs w:val="24"/>
+        </w:rPr>
+        <w:t>obtained</w:t>
+      </w:r>
+      <w:r>
+        <w:rPr>
+          <w:rFonts w:ascii="Times New Roman" w:hAnsi="Times New Roman" w:cs="Times New Roman"/>
+          <w:sz w:val="24"/>
+          <w:szCs w:val="24"/>
+        </w:rPr>
+        <w:t xml:space="preserve"> my first research</w:t>
+      </w:r>
+      <w:r>
+        <w:rPr>
+          <w:rFonts w:ascii="Times New Roman" w:hAnsi="Times New Roman" w:cs="Times New Roman"/>
+          <w:sz w:val="24"/>
+          <w:szCs w:val="24"/>
+        </w:rPr>
+        <w:t xml:space="preserve"> opportunity on</w:t>
+      </w:r>
+      <w:r>
+        <w:rPr>
+          <w:rFonts w:ascii="Times New Roman" w:hAnsi="Times New Roman" w:cs="Times New Roman"/>
+          <w:sz w:val="24"/>
+          <w:szCs w:val="24"/>
+        </w:rPr>
+        <w:t xml:space="preserve"> the University Transportation Cen</w:t>
+      </w:r>
+      <w:r>
+        <w:rPr>
+          <w:rFonts w:ascii="Times New Roman" w:hAnsi="Times New Roman" w:cs="Times New Roman"/>
+          <w:sz w:val="24"/>
+          <w:szCs w:val="24"/>
+        </w:rPr>
+        <w:t>ter for Railway Safety</w:t>
+      </w:r>
+      <w:r>
+        <w:rPr>
+          <w:rFonts w:ascii="Times New Roman" w:hAnsi="Times New Roman" w:cs="Times New Roman"/>
+          <w:sz w:val="24"/>
+          <w:szCs w:val="24"/>
+        </w:rPr>
+        <w:t xml:space="preserve"> (UTCRS)</w:t>
+      </w:r>
+      <w:r>
+        <w:rPr>
+          <w:rFonts w:ascii="Times New Roman" w:hAnsi="Times New Roman" w:cs="Times New Roman"/>
+          <w:sz w:val="24"/>
+          <w:szCs w:val="24"/>
+        </w:rPr>
+        <w:t xml:space="preserve"> at the University </w:t>
       </w:r>
       <w:proofErr w:type="gramStart"/>
       <w:r>
@@ -497,7 +553,7 @@
           <w:sz w:val="24"/>
           <w:szCs w:val="24"/>
         </w:rPr>
-        <w:t>education</w:t>
+        <w:t>of</w:t>
       </w:r>
       <w:proofErr w:type="gramEnd"/>
       <w:r>
@@ -506,63 +562,7 @@
           <w:sz w:val="24"/>
           <w:szCs w:val="24"/>
         </w:rPr>
-        <w:t xml:space="preserve"> I </w:t>
-      </w:r>
-      <w:r>
-        <w:rPr>
-          <w:rFonts w:ascii="Times New Roman" w:hAnsi="Times New Roman" w:cs="Times New Roman"/>
-          <w:sz w:val="24"/>
-          <w:szCs w:val="24"/>
-        </w:rPr>
-        <w:t>obtained</w:t>
-      </w:r>
-      <w:r>
-        <w:rPr>
-          <w:rFonts w:ascii="Times New Roman" w:hAnsi="Times New Roman" w:cs="Times New Roman"/>
-          <w:sz w:val="24"/>
-          <w:szCs w:val="24"/>
-        </w:rPr>
-        <w:t xml:space="preserve"> my first research</w:t>
-      </w:r>
-      <w:r>
-        <w:rPr>
-          <w:rFonts w:ascii="Times New Roman" w:hAnsi="Times New Roman" w:cs="Times New Roman"/>
-          <w:sz w:val="24"/>
-          <w:szCs w:val="24"/>
-        </w:rPr>
-        <w:t xml:space="preserve"> opportunity on</w:t>
-      </w:r>
-      <w:r>
-        <w:rPr>
-          <w:rFonts w:ascii="Times New Roman" w:hAnsi="Times New Roman" w:cs="Times New Roman"/>
-          <w:sz w:val="24"/>
-          <w:szCs w:val="24"/>
-        </w:rPr>
-        <w:t xml:space="preserve"> the University Transportation Cen</w:t>
-      </w:r>
-      <w:r>
-        <w:rPr>
-          <w:rFonts w:ascii="Times New Roman" w:hAnsi="Times New Roman" w:cs="Times New Roman"/>
-          <w:sz w:val="24"/>
-          <w:szCs w:val="24"/>
-        </w:rPr>
-        <w:t>ter for Railway Safety</w:t>
-      </w:r>
-      <w:r>
-        <w:rPr>
-          <w:rFonts w:ascii="Times New Roman" w:hAnsi="Times New Roman" w:cs="Times New Roman"/>
-          <w:sz w:val="24"/>
-          <w:szCs w:val="24"/>
-        </w:rPr>
-        <w:t xml:space="preserve"> (UTCRS)</w:t>
-      </w:r>
-      <w:r>
-        <w:rPr>
-          <w:rFonts w:ascii="Times New Roman" w:hAnsi="Times New Roman" w:cs="Times New Roman"/>
-          <w:sz w:val="24"/>
-          <w:szCs w:val="24"/>
-        </w:rPr>
-        <w:t xml:space="preserve"> at the University of Nebraska Lincoln (UNL)</w:t>
+        <w:t xml:space="preserve"> Nebraska Lincoln (UNL)</w:t>
       </w:r>
       <w:r>
         <w:rPr>
@@ -658,7 +658,17 @@
           <w:sz w:val="24"/>
           <w:szCs w:val="24"/>
         </w:rPr>
-        <w:t>Many of them still maintain contact with me for either mentorship or share their success stories.</w:t>
+        <w:t xml:space="preserve">Many of them still maintain contact with me for either </w:t>
+      </w:r>
+      <w:bookmarkStart w:id="0" w:name="_GoBack"/>
+      <w:bookmarkEnd w:id="0"/>
+      <w:r>
+        <w:rPr>
+          <w:rFonts w:ascii="Times New Roman" w:hAnsi="Times New Roman" w:cs="Times New Roman"/>
+          <w:sz w:val="24"/>
+          <w:szCs w:val="24"/>
+        </w:rPr>
+        <w:t>mentorship or share their success stories.</w:t>
       </w:r>
     </w:p>
     <w:p>
@@ -1109,17 +1119,7 @@
           <w:sz w:val="24"/>
           <w:szCs w:val="24"/>
         </w:rPr>
-        <w:t>S</w:t>
-      </w:r>
-      <w:bookmarkStart w:id="0" w:name="_GoBack"/>
-      <w:bookmarkEnd w:id="0"/>
-      <w:r>
-        <w:rPr>
-          <w:rFonts w:ascii="Times New Roman" w:hAnsi="Times New Roman" w:cs="Times New Roman"/>
-          <w:sz w:val="24"/>
-          <w:szCs w:val="24"/>
-        </w:rPr>
-        <w:t>ummer</w:t>
+        <w:t>Summer</w:t>
       </w:r>
       <w:proofErr w:type="gramEnd"/>
       <w:r>
@@ -1128,65 +1128,15 @@
           <w:sz w:val="24"/>
           <w:szCs w:val="24"/>
         </w:rPr>
-        <w:t xml:space="preserve"> of 2018. </w:t>
-      </w:r>
-      <w:r>
-        <w:rPr>
-          <w:rFonts w:ascii="Times New Roman" w:hAnsi="Times New Roman" w:cs="Times New Roman"/>
-          <w:sz w:val="24"/>
-          <w:szCs w:val="24"/>
-        </w:rPr>
-        <w:t>Currently</w:t>
-      </w:r>
-      <w:r>
-        <w:rPr>
-          <w:rFonts w:ascii="Times New Roman" w:hAnsi="Times New Roman" w:cs="Times New Roman"/>
-          <w:sz w:val="24"/>
-          <w:szCs w:val="24"/>
-        </w:rPr>
-        <w:t>,</w:t>
-      </w:r>
-      <w:r>
-        <w:rPr>
-          <w:rFonts w:ascii="Times New Roman" w:hAnsi="Times New Roman" w:cs="Times New Roman"/>
-          <w:sz w:val="24"/>
-          <w:szCs w:val="24"/>
-        </w:rPr>
-        <w:t xml:space="preserve"> I am doing research on </w:t>
-      </w:r>
-      <w:proofErr w:type="gramStart"/>
-      <w:r>
-        <w:rPr>
-          <w:rFonts w:ascii="Times New Roman" w:hAnsi="Times New Roman" w:cs="Times New Roman"/>
-          <w:sz w:val="24"/>
-          <w:szCs w:val="24"/>
-        </w:rPr>
-        <w:t>autonomous transportation</w:t>
-      </w:r>
-      <w:r>
-        <w:rPr>
-          <w:rFonts w:ascii="Times New Roman" w:hAnsi="Times New Roman" w:cs="Times New Roman"/>
-          <w:sz w:val="24"/>
-          <w:szCs w:val="24"/>
-        </w:rPr>
-        <w:t>,</w:t>
-      </w:r>
-      <w:r>
-        <w:rPr>
-          <w:rFonts w:ascii="Times New Roman" w:hAnsi="Times New Roman" w:cs="Times New Roman"/>
-          <w:sz w:val="24"/>
-          <w:szCs w:val="24"/>
-        </w:rPr>
-        <w:t xml:space="preserve"> and how to implement roadside infrastructures into communication schemes of different vehicular systems</w:t>
-      </w:r>
-      <w:proofErr w:type="gramEnd"/>
-      <w:r>
-        <w:rPr>
-          <w:rFonts w:ascii="Times New Roman" w:hAnsi="Times New Roman" w:cs="Times New Roman"/>
-          <w:sz w:val="24"/>
-          <w:szCs w:val="24"/>
-        </w:rPr>
-        <w:t>.</w:t>
+        <w:t xml:space="preserve"> of 2018.</w:t>
+      </w:r>
+      <w:r>
+        <w:rPr>
+          <w:rFonts w:ascii="Times New Roman" w:hAnsi="Times New Roman" w:cs="Times New Roman"/>
+          <w:sz w:val="24"/>
+          <w:szCs w:val="24"/>
+        </w:rPr>
+        <w:t xml:space="preserve"> </w:t>
       </w:r>
     </w:p>
     <w:p>
@@ -1201,10 +1151,161 @@
       <w:r>
         <w:rPr>
           <w:rFonts w:ascii="Times New Roman" w:hAnsi="Times New Roman" w:cs="Times New Roman"/>
+          <w:sz w:val="24"/>
+          <w:szCs w:val="24"/>
+        </w:rPr>
+        <w:t>During last semester, I had the initiative to create a supplemental class for students who wanted to improve their grades in one of the required classes for newly admitted graduates.</w:t>
+      </w:r>
+      <w:r>
+        <w:rPr>
+          <w:rFonts w:ascii="Times New Roman" w:hAnsi="Times New Roman" w:cs="Times New Roman"/>
+          <w:sz w:val="24"/>
+          <w:szCs w:val="24"/>
+        </w:rPr>
+        <w:t xml:space="preserve"> </w:t>
+      </w:r>
+      <w:r>
+        <w:rPr>
+          <w:rFonts w:ascii="Times New Roman" w:hAnsi="Times New Roman" w:cs="Times New Roman"/>
+          <w:sz w:val="24"/>
+          <w:szCs w:val="24"/>
+        </w:rPr>
+        <w:t>Often, many students quit their educational path due to this class, but not this time</w:t>
+      </w:r>
+      <w:r>
+        <w:rPr>
+          <w:rFonts w:ascii="Times New Roman" w:hAnsi="Times New Roman" w:cs="Times New Roman"/>
+          <w:sz w:val="24"/>
+          <w:szCs w:val="24"/>
+        </w:rPr>
+        <w:t>.</w:t>
+      </w:r>
+      <w:r>
+        <w:rPr>
+          <w:rFonts w:ascii="Times New Roman" w:hAnsi="Times New Roman" w:cs="Times New Roman"/>
+          <w:sz w:val="24"/>
+          <w:szCs w:val="24"/>
+        </w:rPr>
+        <w:t xml:space="preserve"> All of the students who had attended my sessions, improved their performance and even one of them went from failing grades, to be on the top three highest scoring test results.</w:t>
+      </w:r>
+      <w:r>
+        <w:rPr>
+          <w:rFonts w:ascii="Times New Roman" w:hAnsi="Times New Roman" w:cs="Times New Roman"/>
+          <w:sz w:val="24"/>
+          <w:szCs w:val="24"/>
+        </w:rPr>
+        <w:t xml:space="preserve"> </w:t>
+      </w:r>
+      <w:r>
+        <w:rPr>
+          <w:rFonts w:ascii="Times New Roman" w:hAnsi="Times New Roman" w:cs="Times New Roman"/>
+          <w:sz w:val="24"/>
+          <w:szCs w:val="24"/>
+        </w:rPr>
+        <w:t>Currently</w:t>
+      </w:r>
+      <w:r>
+        <w:rPr>
+          <w:rFonts w:ascii="Times New Roman" w:hAnsi="Times New Roman" w:cs="Times New Roman"/>
+          <w:sz w:val="24"/>
+          <w:szCs w:val="24"/>
+        </w:rPr>
+        <w:t>,</w:t>
+      </w:r>
+      <w:r>
+        <w:rPr>
+          <w:rFonts w:ascii="Times New Roman" w:hAnsi="Times New Roman" w:cs="Times New Roman"/>
+          <w:sz w:val="24"/>
+          <w:szCs w:val="24"/>
+        </w:rPr>
+        <w:t xml:space="preserve"> I</w:t>
+      </w:r>
+      <w:r>
+        <w:rPr>
+          <w:rFonts w:ascii="Times New Roman" w:hAnsi="Times New Roman" w:cs="Times New Roman"/>
+          <w:sz w:val="24"/>
+          <w:szCs w:val="24"/>
+        </w:rPr>
+        <w:t xml:space="preserve"> am finishing my</w:t>
+      </w:r>
+      <w:r>
+        <w:rPr>
+          <w:rFonts w:ascii="Times New Roman" w:hAnsi="Times New Roman" w:cs="Times New Roman"/>
+          <w:sz w:val="24"/>
+          <w:szCs w:val="24"/>
+        </w:rPr>
+        <w:t xml:space="preserve"> research on autonomous transportation</w:t>
+      </w:r>
+      <w:r>
+        <w:rPr>
+          <w:rFonts w:ascii="Times New Roman" w:hAnsi="Times New Roman" w:cs="Times New Roman"/>
+          <w:sz w:val="24"/>
+          <w:szCs w:val="24"/>
+        </w:rPr>
+        <w:t>,</w:t>
+      </w:r>
+      <w:r>
+        <w:rPr>
+          <w:rFonts w:ascii="Times New Roman" w:hAnsi="Times New Roman" w:cs="Times New Roman"/>
+          <w:sz w:val="24"/>
+          <w:szCs w:val="24"/>
+        </w:rPr>
+        <w:t xml:space="preserve"> and how to implement </w:t>
+      </w:r>
+      <w:r>
+        <w:rPr>
+          <w:rFonts w:ascii="Times New Roman" w:hAnsi="Times New Roman" w:cs="Times New Roman"/>
+          <w:sz w:val="24"/>
+          <w:szCs w:val="24"/>
+        </w:rPr>
+        <w:t xml:space="preserve">it with </w:t>
+      </w:r>
+      <w:r>
+        <w:rPr>
+          <w:rFonts w:ascii="Times New Roman" w:hAnsi="Times New Roman" w:cs="Times New Roman"/>
+          <w:sz w:val="24"/>
+          <w:szCs w:val="24"/>
+        </w:rPr>
+        <w:t>roadside infrastruc</w:t>
+      </w:r>
+      <w:r>
+        <w:rPr>
+          <w:rFonts w:ascii="Times New Roman" w:hAnsi="Times New Roman" w:cs="Times New Roman"/>
+          <w:sz w:val="24"/>
+          <w:szCs w:val="24"/>
+        </w:rPr>
+        <w:t xml:space="preserve">tures. </w:t>
+      </w:r>
+    </w:p>
+    <w:p>
+      <w:pPr>
+        <w:jc w:val="both"/>
+        <w:rPr>
+          <w:rFonts w:ascii="Times New Roman" w:hAnsi="Times New Roman" w:cs="Times New Roman"/>
           <w:b/>
           <w:sz w:val="24"/>
           <w:szCs w:val="24"/>
         </w:rPr>
+      </w:pPr>
+    </w:p>
+    <w:p>
+      <w:pPr>
+        <w:jc w:val="both"/>
+        <w:rPr>
+          <w:rFonts w:ascii="Times New Roman" w:hAnsi="Times New Roman" w:cs="Times New Roman"/>
+          <w:b/>
+          <w:sz w:val="24"/>
+          <w:szCs w:val="24"/>
+        </w:rPr>
+      </w:pPr>
+      <w:r>
+        <w:rPr>
+          <w:rFonts w:ascii="Times New Roman" w:hAnsi="Times New Roman" w:cs="Times New Roman"/>
+          <w:b/>
+          <w:sz w:val="24"/>
+          <w:szCs w:val="24"/>
+        </w:rPr>
+        <w:lastRenderedPageBreak/>
         <w:t>Future Goals</w:t>
       </w:r>
       <w:r>
@@ -1216,29 +1317,31 @@
         </w:rPr>
         <w:t xml:space="preserve">. </w:t>
       </w:r>
-      <w:r>
-        <w:rPr>
-          <w:rFonts w:ascii="Times New Roman" w:hAnsi="Times New Roman" w:cs="Times New Roman"/>
-          <w:sz w:val="24"/>
-          <w:szCs w:val="24"/>
-        </w:rPr>
-        <w:t xml:space="preserve">Recently I got offered </w:t>
-      </w:r>
-      <w:r>
-        <w:rPr>
-          <w:rFonts w:ascii="Times New Roman" w:hAnsi="Times New Roman" w:cs="Times New Roman"/>
-          <w:sz w:val="24"/>
-          <w:szCs w:val="24"/>
-        </w:rPr>
-        <w:t>an</w:t>
-      </w:r>
-      <w:r>
-        <w:rPr>
-          <w:rFonts w:ascii="Times New Roman" w:hAnsi="Times New Roman" w:cs="Times New Roman"/>
-          <w:sz w:val="24"/>
-          <w:szCs w:val="24"/>
-        </w:rPr>
-        <w:t xml:space="preserve"> option to pursue a Doctorate Degree, and since then, my short-term goals include meeting all requirements to enter the Doctorate Program. This way, I </w:t>
+    </w:p>
+    <w:p>
+      <w:pPr>
+        <w:jc w:val="both"/>
+        <w:rPr>
+          <w:rFonts w:ascii="Times New Roman" w:hAnsi="Times New Roman" w:cs="Times New Roman"/>
+          <w:sz w:val="24"/>
+          <w:szCs w:val="24"/>
+        </w:rPr>
+      </w:pPr>
+      <w:r>
+        <w:rPr>
+          <w:rFonts w:ascii="Times New Roman" w:hAnsi="Times New Roman" w:cs="Times New Roman"/>
+          <w:sz w:val="24"/>
+          <w:szCs w:val="24"/>
+        </w:rPr>
+        <w:t xml:space="preserve">Recently, I joined the PhD program at UNL from my master’s program, to become a professor. </w:t>
+      </w:r>
+      <w:r>
+        <w:rPr>
+          <w:rFonts w:ascii="Times New Roman" w:hAnsi="Times New Roman" w:cs="Times New Roman"/>
+          <w:sz w:val="24"/>
+          <w:szCs w:val="24"/>
+        </w:rPr>
+        <w:t xml:space="preserve">This way, I </w:t>
       </w:r>
       <w:r>
         <w:rPr>
@@ -1294,7 +1397,15 @@
           <w:sz w:val="24"/>
           <w:szCs w:val="24"/>
         </w:rPr>
-        <w:t xml:space="preserve">esearch projects and as an educator. </w:t>
+        <w:t>esearch projects and as an educator.</w:t>
+      </w:r>
+      <w:r>
+        <w:rPr>
+          <w:rFonts w:ascii="Times New Roman" w:hAnsi="Times New Roman" w:cs="Times New Roman"/>
+          <w:sz w:val="24"/>
+          <w:szCs w:val="24"/>
+        </w:rPr>
+        <w:t xml:space="preserve"> </w:t>
       </w:r>
       <w:r>
         <w:rPr>
@@ -1342,80 +1453,15 @@
           <w:sz w:val="24"/>
           <w:szCs w:val="24"/>
         </w:rPr>
-        <w:t>thesis project involves testing capacities</w:t>
-      </w:r>
-      <w:r>
-        <w:rPr>
-          <w:rFonts w:ascii="Times New Roman" w:hAnsi="Times New Roman" w:cs="Times New Roman"/>
-          <w:sz w:val="24"/>
-          <w:szCs w:val="24"/>
-        </w:rPr>
-        <w:t xml:space="preserve"> of automatic driving systems and developing a new backup option for detecting and predict deviation from the road through roadside infrastructure. This way, transportation systems </w:t>
-      </w:r>
-      <w:r>
-        <w:rPr>
-          <w:rFonts w:ascii="Times New Roman" w:hAnsi="Times New Roman" w:cs="Times New Roman"/>
-          <w:sz w:val="24"/>
-          <w:szCs w:val="24"/>
-        </w:rPr>
-        <w:lastRenderedPageBreak/>
-        <w:t>can improve overal</w:t>
-      </w:r>
-      <w:r>
-        <w:rPr>
-          <w:rFonts w:ascii="Times New Roman" w:hAnsi="Times New Roman" w:cs="Times New Roman"/>
-          <w:sz w:val="24"/>
-          <w:szCs w:val="24"/>
-        </w:rPr>
-        <w:t xml:space="preserve">l safety. To achieve this goal, my </w:t>
-      </w:r>
-      <w:r>
-        <w:rPr>
-          <w:rFonts w:ascii="Times New Roman" w:hAnsi="Times New Roman" w:cs="Times New Roman"/>
-          <w:sz w:val="24"/>
-          <w:szCs w:val="24"/>
-        </w:rPr>
-        <w:t>steps are</w:t>
-      </w:r>
-      <w:r>
-        <w:rPr>
-          <w:rFonts w:ascii="Times New Roman" w:hAnsi="Times New Roman" w:cs="Times New Roman"/>
-          <w:sz w:val="24"/>
-          <w:szCs w:val="24"/>
-        </w:rPr>
-        <w:t>:</w:t>
-      </w:r>
-      <w:r>
-        <w:rPr>
-          <w:rFonts w:ascii="Times New Roman" w:hAnsi="Times New Roman" w:cs="Times New Roman"/>
-          <w:sz w:val="24"/>
-          <w:szCs w:val="24"/>
-        </w:rPr>
-        <w:t xml:space="preserve"> </w:t>
-      </w:r>
-      <w:r>
-        <w:rPr>
-          <w:rFonts w:ascii="Times New Roman" w:hAnsi="Times New Roman" w:cs="Times New Roman"/>
-          <w:sz w:val="24"/>
-          <w:szCs w:val="24"/>
-        </w:rPr>
-        <w:t>T</w:t>
-      </w:r>
-      <w:r>
-        <w:rPr>
-          <w:rFonts w:ascii="Times New Roman" w:hAnsi="Times New Roman" w:cs="Times New Roman"/>
-          <w:sz w:val="24"/>
-          <w:szCs w:val="24"/>
-        </w:rPr>
-        <w:t xml:space="preserve">o learn about vehicle dynamics and </w:t>
-      </w:r>
-      <w:r>
-        <w:rPr>
-          <w:rFonts w:ascii="Times New Roman" w:hAnsi="Times New Roman" w:cs="Times New Roman"/>
-          <w:sz w:val="24"/>
-          <w:szCs w:val="24"/>
-        </w:rPr>
-        <w:t>control system modeling techniques. To developed a network of connections in the transportation area to implement my research work into as many scenarios as possible. To increment my skills as an in</w:t>
+        <w:t>thesis project involves developing a new method to support autonomous vehicles in self-driving</w:t>
+      </w:r>
+      <w:r>
+        <w:rPr>
+          <w:rFonts w:ascii="Times New Roman" w:hAnsi="Times New Roman" w:cs="Times New Roman"/>
+          <w:sz w:val="24"/>
+          <w:szCs w:val="24"/>
+        </w:rPr>
+        <w:t>. To increment my skills as an in</w:t>
       </w:r>
       <w:r>
         <w:rPr>
@@ -1431,7 +1477,31 @@
           <w:sz w:val="24"/>
           <w:szCs w:val="24"/>
         </w:rPr>
-        <w:t xml:space="preserve"> a team of students researching on this area. My long-term goals would be to become an educator on the Mechanical Engineering area where I could help students and engage teams to work together for new transportation technologies. With the aid of the </w:t>
+        <w:t xml:space="preserve"> a team of students researching on this area. My long-term goals would be to become an educator on the Mechanical Engineering area where I could help students and engage teams to work together for new transportation technologies. </w:t>
+      </w:r>
+      <w:r>
+        <w:rPr>
+          <w:rFonts w:ascii="Times New Roman" w:hAnsi="Times New Roman" w:cs="Times New Roman"/>
+          <w:sz w:val="24"/>
+          <w:szCs w:val="24"/>
+        </w:rPr>
+        <w:t>As of now, I have obtained multiple offers to become a full time professor after finishing my doctorate degree.</w:t>
+      </w:r>
+      <w:r>
+        <w:rPr>
+          <w:rFonts w:ascii="Times New Roman" w:hAnsi="Times New Roman" w:cs="Times New Roman"/>
+          <w:sz w:val="24"/>
+          <w:szCs w:val="24"/>
+        </w:rPr>
+        <w:t xml:space="preserve"> However, there is still some time left for me to fulfill my degree requirements. </w:t>
+      </w:r>
+      <w:r>
+        <w:rPr>
+          <w:rFonts w:ascii="Times New Roman" w:hAnsi="Times New Roman" w:cs="Times New Roman"/>
+          <w:sz w:val="24"/>
+          <w:szCs w:val="24"/>
+        </w:rPr>
+        <w:t xml:space="preserve">With the aid of the </w:t>
       </w:r>
       <w:r>
         <w:rPr>
@@ -2269,7 +2339,7 @@
 </file>
 
 <file path=customXml/itemProps1.xml><?xml version="1.0" encoding="utf-8"?>
-<ds:datastoreItem xmlns:ds="http://schemas.openxmlformats.org/officeDocument/2006/customXml" ds:itemID="{9DCFE891-DC4F-46B5-A403-35BA4985DDB2}">
+<ds:datastoreItem xmlns:ds="http://schemas.openxmlformats.org/officeDocument/2006/customXml" ds:itemID="{1173665A-A396-4BF2-807C-A7FF5D77702A}">
   <ds:schemaRefs>
     <ds:schemaRef ds:uri="http://schemas.openxmlformats.org/officeDocument/2006/bibliography"/>
   </ds:schemaRefs>

</xml_diff>